<commit_message>
Add observations about plots
</commit_message>
<xml_diff>
--- a/PrácticaClusteringMemoria2.docx
+++ b/PrácticaClusteringMemoria2.docx
@@ -11,6 +11,8 @@
           <w:sz w:val="72"/>
         </w:rPr>
       </w:pPr>
+      <w:bookmarkStart w:id="0" w:name="_Hlk485152549"/>
+      <w:bookmarkEnd w:id="0"/>
       <w:r>
         <w:rPr>
           <w:b/>
@@ -93,7 +95,13 @@
         </w:rPr>
       </w:pPr>
       <w:r>
-        <w:t xml:space="preserve">Error: </w:t>
+        <w:t>Error</w:t>
+      </w:r>
+      <w:r>
+        <w:t xml:space="preserve"> absoluto</w:t>
+      </w:r>
+      <w:r>
+        <w:t xml:space="preserve">: </w:t>
       </w:r>
       <w:r>
         <w:rPr>
@@ -108,6 +116,166 @@
         <w:spacing w:after="0" w:line="240" w:lineRule="auto"/>
         <w:contextualSpacing/>
       </w:pPr>
+      <w:r>
+        <w:rPr>
+          <w:noProof/>
+        </w:rPr>
+        <mc:AlternateContent>
+          <mc:Choice Requires="wps">
+            <w:drawing>
+              <wp:anchor distT="0" distB="0" distL="114300" distR="114300" simplePos="0" relativeHeight="251663360" behindDoc="0" locked="0" layoutInCell="1" allowOverlap="1" wp14:anchorId="7D06F9ED" wp14:editId="0FAEFEB3">
+                <wp:simplePos x="0" y="0"/>
+                <wp:positionH relativeFrom="column">
+                  <wp:posOffset>2286635</wp:posOffset>
+                </wp:positionH>
+                <wp:positionV relativeFrom="paragraph">
+                  <wp:posOffset>1287463</wp:posOffset>
+                </wp:positionV>
+                <wp:extent cx="176213" cy="171450"/>
+                <wp:effectExtent l="0" t="0" r="14605" b="19050"/>
+                <wp:wrapNone/>
+                <wp:docPr id="40" name="Elipse 40"/>
+                <wp:cNvGraphicFramePr/>
+                <a:graphic xmlns:a="http://schemas.openxmlformats.org/drawingml/2006/main">
+                  <a:graphicData uri="http://schemas.microsoft.com/office/word/2010/wordprocessingShape">
+                    <wps:wsp>
+                      <wps:cNvSpPr/>
+                      <wps:spPr>
+                        <a:xfrm>
+                          <a:off x="0" y="0"/>
+                          <a:ext cx="176213" cy="171450"/>
+                        </a:xfrm>
+                        <a:prstGeom prst="ellipse">
+                          <a:avLst/>
+                        </a:prstGeom>
+                        <a:noFill/>
+                        <a:ln>
+                          <a:solidFill>
+                            <a:srgbClr val="FFFF00"/>
+                          </a:solidFill>
+                        </a:ln>
+                      </wps:spPr>
+                      <wps:style>
+                        <a:lnRef idx="2">
+                          <a:schemeClr val="accent1">
+                            <a:shade val="50000"/>
+                          </a:schemeClr>
+                        </a:lnRef>
+                        <a:fillRef idx="1">
+                          <a:schemeClr val="accent1"/>
+                        </a:fillRef>
+                        <a:effectRef idx="0">
+                          <a:schemeClr val="accent1"/>
+                        </a:effectRef>
+                        <a:fontRef idx="minor">
+                          <a:schemeClr val="lt1"/>
+                        </a:fontRef>
+                      </wps:style>
+                      <wps:bodyPr rot="0" spcFirstLastPara="0" vertOverflow="overflow" horzOverflow="overflow" vert="horz" wrap="square" lIns="91440" tIns="45720" rIns="91440" bIns="45720" numCol="1" spcCol="0" rtlCol="0" fromWordArt="0" anchor="ctr" anchorCtr="0" forceAA="0" compatLnSpc="1">
+                        <a:prstTxWarp prst="textNoShape">
+                          <a:avLst/>
+                        </a:prstTxWarp>
+                        <a:noAutofit/>
+                      </wps:bodyPr>
+                    </wps:wsp>
+                  </a:graphicData>
+                </a:graphic>
+                <wp14:sizeRelH relativeFrom="margin">
+                  <wp14:pctWidth>0</wp14:pctWidth>
+                </wp14:sizeRelH>
+                <wp14:sizeRelV relativeFrom="margin">
+                  <wp14:pctHeight>0</wp14:pctHeight>
+                </wp14:sizeRelV>
+              </wp:anchor>
+            </w:drawing>
+          </mc:Choice>
+          <mc:Fallback>
+            <w:pict>
+              <v:oval w14:anchorId="123FA6FA" id="Elipse 40" o:spid="_x0000_s1026" style="position:absolute;margin-left:180.05pt;margin-top:101.4pt;width:13.9pt;height:13.5pt;z-index:251663360;visibility:visible;mso-wrap-style:square;mso-width-percent:0;mso-height-percent:0;mso-wrap-distance-left:9pt;mso-wrap-distance-top:0;mso-wrap-distance-right:9pt;mso-wrap-distance-bottom:0;mso-position-horizontal:absolute;mso-position-horizontal-relative:text;mso-position-vertical:absolute;mso-position-vertical-relative:text;mso-width-percent:0;mso-height-percent:0;mso-width-relative:margin;mso-height-relative:margin;v-text-anchor:middle" o:gfxdata="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" filled="f" strokecolor="yellow" strokeweight="2pt"/>
+            </w:pict>
+          </mc:Fallback>
+        </mc:AlternateContent>
+      </w:r>
+      <w:r>
+        <w:rPr>
+          <w:noProof/>
+        </w:rPr>
+        <mc:AlternateContent>
+          <mc:Choice Requires="wps">
+            <w:drawing>
+              <wp:anchor distT="0" distB="0" distL="114300" distR="114300" simplePos="0" relativeHeight="251665408" behindDoc="0" locked="0" layoutInCell="1" allowOverlap="1" wp14:anchorId="3A98E3B7" wp14:editId="1664B6CE">
+                <wp:simplePos x="0" y="0"/>
+                <wp:positionH relativeFrom="column">
+                  <wp:posOffset>907102</wp:posOffset>
+                </wp:positionH>
+                <wp:positionV relativeFrom="paragraph">
+                  <wp:posOffset>1608681</wp:posOffset>
+                </wp:positionV>
+                <wp:extent cx="185596" cy="172015"/>
+                <wp:effectExtent l="0" t="0" r="24130" b="19050"/>
+                <wp:wrapNone/>
+                <wp:docPr id="41" name="Elipse 41"/>
+                <wp:cNvGraphicFramePr/>
+                <a:graphic xmlns:a="http://schemas.openxmlformats.org/drawingml/2006/main">
+                  <a:graphicData uri="http://schemas.microsoft.com/office/word/2010/wordprocessingShape">
+                    <wps:wsp>
+                      <wps:cNvSpPr/>
+                      <wps:spPr>
+                        <a:xfrm>
+                          <a:off x="0" y="0"/>
+                          <a:ext cx="185596" cy="172015"/>
+                        </a:xfrm>
+                        <a:prstGeom prst="ellipse">
+                          <a:avLst/>
+                        </a:prstGeom>
+                        <a:noFill/>
+                        <a:ln>
+                          <a:solidFill>
+                            <a:srgbClr val="FFFF00"/>
+                          </a:solidFill>
+                        </a:ln>
+                      </wps:spPr>
+                      <wps:style>
+                        <a:lnRef idx="2">
+                          <a:schemeClr val="accent1">
+                            <a:shade val="50000"/>
+                          </a:schemeClr>
+                        </a:lnRef>
+                        <a:fillRef idx="1">
+                          <a:schemeClr val="accent1"/>
+                        </a:fillRef>
+                        <a:effectRef idx="0">
+                          <a:schemeClr val="accent1"/>
+                        </a:effectRef>
+                        <a:fontRef idx="minor">
+                          <a:schemeClr val="lt1"/>
+                        </a:fontRef>
+                      </wps:style>
+                      <wps:bodyPr rot="0" spcFirstLastPara="0" vertOverflow="overflow" horzOverflow="overflow" vert="horz" wrap="square" lIns="91440" tIns="45720" rIns="91440" bIns="45720" numCol="1" spcCol="0" rtlCol="0" fromWordArt="0" anchor="ctr" anchorCtr="0" forceAA="0" compatLnSpc="1">
+                        <a:prstTxWarp prst="textNoShape">
+                          <a:avLst/>
+                        </a:prstTxWarp>
+                        <a:noAutofit/>
+                      </wps:bodyPr>
+                    </wps:wsp>
+                  </a:graphicData>
+                </a:graphic>
+                <wp14:sizeRelH relativeFrom="margin">
+                  <wp14:pctWidth>0</wp14:pctWidth>
+                </wp14:sizeRelH>
+                <wp14:sizeRelV relativeFrom="margin">
+                  <wp14:pctHeight>0</wp14:pctHeight>
+                </wp14:sizeRelV>
+              </wp:anchor>
+            </w:drawing>
+          </mc:Choice>
+          <mc:Fallback>
+            <w:pict>
+              <v:oval w14:anchorId="217C9378" id="Elipse 41" o:spid="_x0000_s1026" style="position:absolute;margin-left:71.45pt;margin-top:126.65pt;width:14.6pt;height:13.55pt;z-index:251665408;visibility:visible;mso-wrap-style:square;mso-width-percent:0;mso-height-percent:0;mso-wrap-distance-left:9pt;mso-wrap-distance-top:0;mso-wrap-distance-right:9pt;mso-wrap-distance-bottom:0;mso-position-horizontal:absolute;mso-position-horizontal-relative:text;mso-position-vertical:absolute;mso-position-vertical-relative:text;mso-width-percent:0;mso-height-percent:0;mso-width-relative:margin;mso-height-relative:margin;v-text-anchor:middle" o:gfxdata="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" filled="f" strokecolor="yellow" strokeweight="2pt"/>
+            </w:pict>
+          </mc:Fallback>
+        </mc:AlternateContent>
+      </w:r>
       <w:r>
         <w:rPr>
           <w:noProof/>
@@ -171,7 +339,23 @@
           <w:sz w:val="20"/>
           <w:szCs w:val="20"/>
         </w:rPr>
-        <w:t xml:space="preserve">Error: </w:t>
+        <w:t>Error</w:t>
+      </w:r>
+      <w:r>
+        <w:rPr>
+          <w:rFonts w:ascii="Consolas" w:hAnsi="Consolas" w:cs="Consolas"/>
+          <w:sz w:val="20"/>
+          <w:szCs w:val="20"/>
+        </w:rPr>
+        <w:t xml:space="preserve"> absoluto</w:t>
+      </w:r>
+      <w:r>
+        <w:rPr>
+          <w:rFonts w:ascii="Consolas" w:hAnsi="Consolas" w:cs="Consolas"/>
+          <w:sz w:val="20"/>
+          <w:szCs w:val="20"/>
+        </w:rPr>
+        <w:t xml:space="preserve">: </w:t>
       </w:r>
       <w:r>
         <w:rPr>
@@ -195,11 +379,6 @@
     </w:p>
     <w:p/>
     <w:p/>
-    <w:p>
-      <w:pPr>
-        <w:pStyle w:val="Ttulo"/>
-      </w:pPr>
-    </w:p>
     <w:p>
       <w:pPr>
         <w:pStyle w:val="Ttulo"/>
@@ -257,42 +436,6 @@
           </wp:inline>
         </w:drawing>
       </w:r>
-    </w:p>
-    <w:p>
-      <w:pPr>
-        <w:pStyle w:val="HTMLconformatoprevio"/>
-        <w:shd w:val="clear" w:color="auto" w:fill="FFFFFF"/>
-        <w:wordWrap w:val="0"/>
-        <w:spacing w:line="187" w:lineRule="atLeast"/>
-        <w:rPr>
-          <w:rFonts w:ascii="Lucida Console" w:hAnsi="Lucida Console"/>
-          <w:color w:val="000000"/>
-        </w:rPr>
-      </w:pPr>
-      <w:r>
-        <w:rPr>
-          <w:rFonts w:ascii="Consolas" w:hAnsi="Consolas" w:cs="Consolas"/>
-          <w:sz w:val="18"/>
-        </w:rPr>
-        <w:t xml:space="preserve">Error: </w:t>
-      </w:r>
-      <w:r>
-        <w:rPr>
-          <w:rFonts w:ascii="Lucida Console" w:hAnsi="Lucida Console"/>
-          <w:color w:val="000000"/>
-        </w:rPr>
-        <w:t>130.4753</w:t>
-      </w:r>
-    </w:p>
-    <w:p>
-      <w:pPr>
-        <w:spacing w:after="0" w:line="240" w:lineRule="auto"/>
-        <w:contextualSpacing/>
-        <w:rPr>
-          <w:rFonts w:ascii="Consolas" w:hAnsi="Consolas" w:cs="Consolas"/>
-          <w:sz w:val="18"/>
-        </w:rPr>
-      </w:pPr>
     </w:p>
     <w:p>
       <w:pPr>
@@ -354,25 +497,13 @@
     </w:p>
     <w:p>
       <w:pPr>
-        <w:pStyle w:val="HTMLconformatoprevio"/>
-        <w:shd w:val="clear" w:color="auto" w:fill="FFFFFF"/>
-        <w:wordWrap w:val="0"/>
-        <w:spacing w:line="187" w:lineRule="atLeast"/>
-        <w:rPr>
-          <w:rFonts w:ascii="Lucida Console" w:hAnsi="Lucida Console"/>
-          <w:color w:val="000000"/>
-        </w:rPr>
-      </w:pPr>
-      <w:r>
-        <w:t xml:space="preserve">Error: </w:t>
-      </w:r>
-      <w:r>
-        <w:rPr>
-          <w:rFonts w:ascii="Lucida Console" w:hAnsi="Lucida Console"/>
-          <w:color w:val="000000"/>
-        </w:rPr>
-        <w:t>550.8953</w:t>
-      </w:r>
+        <w:pStyle w:val="Ttulo"/>
+      </w:pPr>
+    </w:p>
+    <w:p>
+      <w:pPr>
+        <w:pStyle w:val="Ttulo"/>
+      </w:pPr>
     </w:p>
     <w:p>
       <w:pPr>
@@ -388,6 +519,80 @@
         <w:spacing w:after="0" w:line="240" w:lineRule="auto"/>
         <w:contextualSpacing/>
       </w:pPr>
+      <w:r>
+        <w:rPr>
+          <w:noProof/>
+        </w:rPr>
+        <mc:AlternateContent>
+          <mc:Choice Requires="wps">
+            <w:drawing>
+              <wp:anchor distT="0" distB="0" distL="114300" distR="114300" simplePos="0" relativeHeight="251653120" behindDoc="0" locked="0" layoutInCell="1" allowOverlap="1">
+                <wp:simplePos x="0" y="0"/>
+                <wp:positionH relativeFrom="column">
+                  <wp:posOffset>691515</wp:posOffset>
+                </wp:positionH>
+                <wp:positionV relativeFrom="paragraph">
+                  <wp:posOffset>2435860</wp:posOffset>
+                </wp:positionV>
+                <wp:extent cx="657225" cy="419100"/>
+                <wp:effectExtent l="0" t="0" r="28575" b="19050"/>
+                <wp:wrapNone/>
+                <wp:docPr id="36" name="Elipse 36"/>
+                <wp:cNvGraphicFramePr/>
+                <a:graphic xmlns:a="http://schemas.openxmlformats.org/drawingml/2006/main">
+                  <a:graphicData uri="http://schemas.microsoft.com/office/word/2010/wordprocessingShape">
+                    <wps:wsp>
+                      <wps:cNvSpPr/>
+                      <wps:spPr>
+                        <a:xfrm>
+                          <a:off x="0" y="0"/>
+                          <a:ext cx="657225" cy="419100"/>
+                        </a:xfrm>
+                        <a:prstGeom prst="ellipse">
+                          <a:avLst/>
+                        </a:prstGeom>
+                        <a:noFill/>
+                        <a:ln>
+                          <a:solidFill>
+                            <a:srgbClr val="FFFF00"/>
+                          </a:solidFill>
+                        </a:ln>
+                      </wps:spPr>
+                      <wps:style>
+                        <a:lnRef idx="2">
+                          <a:schemeClr val="accent1">
+                            <a:shade val="50000"/>
+                          </a:schemeClr>
+                        </a:lnRef>
+                        <a:fillRef idx="1">
+                          <a:schemeClr val="accent1"/>
+                        </a:fillRef>
+                        <a:effectRef idx="0">
+                          <a:schemeClr val="accent1"/>
+                        </a:effectRef>
+                        <a:fontRef idx="minor">
+                          <a:schemeClr val="lt1"/>
+                        </a:fontRef>
+                      </wps:style>
+                      <wps:bodyPr rot="0" spcFirstLastPara="0" vertOverflow="overflow" horzOverflow="overflow" vert="horz" wrap="square" lIns="91440" tIns="45720" rIns="91440" bIns="45720" numCol="1" spcCol="0" rtlCol="0" fromWordArt="0" anchor="ctr" anchorCtr="0" forceAA="0" compatLnSpc="1">
+                        <a:prstTxWarp prst="textNoShape">
+                          <a:avLst/>
+                        </a:prstTxWarp>
+                        <a:noAutofit/>
+                      </wps:bodyPr>
+                    </wps:wsp>
+                  </a:graphicData>
+                </a:graphic>
+              </wp:anchor>
+            </w:drawing>
+          </mc:Choice>
+          <mc:Fallback>
+            <w:pict>
+              <v:oval w14:anchorId="35A2F037" id="Elipse 36" o:spid="_x0000_s1026" style="position:absolute;margin-left:54.45pt;margin-top:191.8pt;width:51.75pt;height:33pt;z-index:251653120;visibility:visible;mso-wrap-style:square;mso-wrap-distance-left:9pt;mso-wrap-distance-top:0;mso-wrap-distance-right:9pt;mso-wrap-distance-bottom:0;mso-position-horizontal:absolute;mso-position-horizontal-relative:text;mso-position-vertical:absolute;mso-position-vertical-relative:text;v-text-anchor:middle" o:gfxdata="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" filled="f" strokecolor="yellow" strokeweight="2pt"/>
+            </w:pict>
+          </mc:Fallback>
+        </mc:AlternateContent>
+      </w:r>
       <w:r>
         <w:rPr>
           <w:noProof/>
@@ -428,64 +633,6 @@
           </wp:inline>
         </w:drawing>
       </w:r>
-    </w:p>
-    <w:p>
-      <w:pPr>
-        <w:shd w:val="clear" w:color="auto" w:fill="FFFFFF"/>
-        <w:tabs>
-          <w:tab w:val="left" w:pos="916"/>
-          <w:tab w:val="left" w:pos="1832"/>
-          <w:tab w:val="left" w:pos="2748"/>
-          <w:tab w:val="left" w:pos="3664"/>
-          <w:tab w:val="left" w:pos="4580"/>
-          <w:tab w:val="left" w:pos="5496"/>
-          <w:tab w:val="left" w:pos="6412"/>
-          <w:tab w:val="left" w:pos="7328"/>
-          <w:tab w:val="left" w:pos="8244"/>
-          <w:tab w:val="left" w:pos="9160"/>
-          <w:tab w:val="left" w:pos="10076"/>
-          <w:tab w:val="left" w:pos="10992"/>
-          <w:tab w:val="left" w:pos="11908"/>
-          <w:tab w:val="left" w:pos="12824"/>
-          <w:tab w:val="left" w:pos="13740"/>
-          <w:tab w:val="left" w:pos="14656"/>
-        </w:tabs>
-        <w:wordWrap w:val="0"/>
-        <w:spacing w:after="0" w:line="187" w:lineRule="atLeast"/>
-        <w:rPr>
-          <w:rFonts w:ascii="Lucida Console" w:eastAsia="Times New Roman" w:hAnsi="Lucida Console" w:cs="Courier New"/>
-          <w:color w:val="000000"/>
-          <w:sz w:val="20"/>
-          <w:szCs w:val="20"/>
-          <w:lang w:eastAsia="es-ES"/>
-        </w:rPr>
-      </w:pPr>
-      <w:r>
-        <w:rPr>
-          <w:rFonts w:ascii="Lucida Console" w:eastAsia="Times New Roman" w:hAnsi="Lucida Console" w:cs="Courier New"/>
-          <w:color w:val="000000"/>
-          <w:sz w:val="20"/>
-          <w:szCs w:val="20"/>
-          <w:lang w:eastAsia="es-ES"/>
-        </w:rPr>
-        <w:t xml:space="preserve">Error: </w:t>
-      </w:r>
-      <w:r>
-        <w:rPr>
-          <w:rFonts w:ascii="Lucida Console" w:eastAsia="Times New Roman" w:hAnsi="Lucida Console" w:cs="Courier New"/>
-          <w:color w:val="000000"/>
-          <w:sz w:val="20"/>
-          <w:szCs w:val="20"/>
-          <w:lang w:eastAsia="es-ES"/>
-        </w:rPr>
-        <w:t>0.4144793</w:t>
-      </w:r>
-    </w:p>
-    <w:p>
-      <w:pPr>
-        <w:spacing w:after="0" w:line="240" w:lineRule="auto"/>
-        <w:contextualSpacing/>
-      </w:pPr>
     </w:p>
     <w:p>
       <w:pPr>
@@ -568,12 +715,6 @@
     </w:p>
     <w:p>
       <w:pPr>
-        <w:spacing w:after="0" w:line="240" w:lineRule="auto"/>
-        <w:contextualSpacing/>
-      </w:pPr>
-    </w:p>
-    <w:p>
-      <w:pPr>
         <w:shd w:val="clear" w:color="auto" w:fill="FFFFFF"/>
         <w:tabs>
           <w:tab w:val="left" w:pos="916"/>
@@ -603,26 +744,6 @@
           <w:lang w:eastAsia="es-ES"/>
         </w:rPr>
       </w:pPr>
-      <w:r>
-        <w:rPr>
-          <w:rFonts w:ascii="Lucida Console" w:eastAsia="Times New Roman" w:hAnsi="Lucida Console" w:cs="Courier New"/>
-          <w:color w:val="000000"/>
-          <w:sz w:val="20"/>
-          <w:szCs w:val="20"/>
-          <w:lang w:eastAsia="es-ES"/>
-        </w:rPr>
-        <w:t xml:space="preserve">Error: </w:t>
-      </w:r>
-      <w:r>
-        <w:rPr>
-          <w:rFonts w:ascii="Lucida Console" w:eastAsia="Times New Roman" w:hAnsi="Lucida Console" w:cs="Courier New"/>
-          <w:color w:val="000000"/>
-          <w:sz w:val="20"/>
-          <w:szCs w:val="20"/>
-          <w:lang w:eastAsia="es-ES"/>
-        </w:rPr>
-        <w:t>0.3663135</w:t>
-      </w:r>
     </w:p>
     <w:p>
       <w:pPr>
@@ -632,6 +753,8 @@
     <w:p/>
     <w:p/>
     <w:p/>
+    <w:p/>
+    <w:p/>
     <w:p>
       <w:pPr>
         <w:pStyle w:val="Ttulo"/>
@@ -641,6 +764,86 @@
       <w:pPr>
         <w:pStyle w:val="Ttulo"/>
       </w:pPr>
+      <w:r>
+        <w:rPr>
+          <w:noProof/>
+        </w:rPr>
+        <mc:AlternateContent>
+          <mc:Choice Requires="wps">
+            <w:drawing>
+              <wp:anchor distT="0" distB="0" distL="114300" distR="114300" simplePos="0" relativeHeight="251654144" behindDoc="0" locked="0" layoutInCell="1" allowOverlap="1" wp14:anchorId="41A3BE83" wp14:editId="41D07225">
+                <wp:simplePos x="0" y="0"/>
+                <wp:positionH relativeFrom="column">
+                  <wp:posOffset>710564</wp:posOffset>
+                </wp:positionH>
+                <wp:positionV relativeFrom="paragraph">
+                  <wp:posOffset>2397760</wp:posOffset>
+                </wp:positionV>
+                <wp:extent cx="904875" cy="723900"/>
+                <wp:effectExtent l="0" t="0" r="28575" b="19050"/>
+                <wp:wrapNone/>
+                <wp:docPr id="37" name="Elipse 37"/>
+                <wp:cNvGraphicFramePr/>
+                <a:graphic xmlns:a="http://schemas.openxmlformats.org/drawingml/2006/main">
+                  <a:graphicData uri="http://schemas.microsoft.com/office/word/2010/wordprocessingShape">
+                    <wps:wsp>
+                      <wps:cNvSpPr/>
+                      <wps:spPr>
+                        <a:xfrm>
+                          <a:off x="0" y="0"/>
+                          <a:ext cx="904875" cy="723900"/>
+                        </a:xfrm>
+                        <a:prstGeom prst="ellipse">
+                          <a:avLst/>
+                        </a:prstGeom>
+                        <a:noFill/>
+                        <a:ln>
+                          <a:solidFill>
+                            <a:srgbClr val="FFFF00"/>
+                          </a:solidFill>
+                        </a:ln>
+                      </wps:spPr>
+                      <wps:style>
+                        <a:lnRef idx="2">
+                          <a:schemeClr val="accent1">
+                            <a:shade val="50000"/>
+                          </a:schemeClr>
+                        </a:lnRef>
+                        <a:fillRef idx="1">
+                          <a:schemeClr val="accent1"/>
+                        </a:fillRef>
+                        <a:effectRef idx="0">
+                          <a:schemeClr val="accent1"/>
+                        </a:effectRef>
+                        <a:fontRef idx="minor">
+                          <a:schemeClr val="lt1"/>
+                        </a:fontRef>
+                      </wps:style>
+                      <wps:bodyPr rot="0" spcFirstLastPara="0" vertOverflow="overflow" horzOverflow="overflow" vert="horz" wrap="square" lIns="91440" tIns="45720" rIns="91440" bIns="45720" numCol="1" spcCol="0" rtlCol="0" fromWordArt="0" anchor="ctr" anchorCtr="0" forceAA="0" compatLnSpc="1">
+                        <a:prstTxWarp prst="textNoShape">
+                          <a:avLst/>
+                        </a:prstTxWarp>
+                        <a:noAutofit/>
+                      </wps:bodyPr>
+                    </wps:wsp>
+                  </a:graphicData>
+                </a:graphic>
+                <wp14:sizeRelH relativeFrom="margin">
+                  <wp14:pctWidth>0</wp14:pctWidth>
+                </wp14:sizeRelH>
+                <wp14:sizeRelV relativeFrom="margin">
+                  <wp14:pctHeight>0</wp14:pctHeight>
+                </wp14:sizeRelV>
+              </wp:anchor>
+            </w:drawing>
+          </mc:Choice>
+          <mc:Fallback>
+            <w:pict>
+              <v:oval w14:anchorId="05540297" id="Elipse 37" o:spid="_x0000_s1026" style="position:absolute;margin-left:55.95pt;margin-top:188.8pt;width:71.25pt;height:57pt;z-index:251654144;visibility:visible;mso-wrap-style:square;mso-width-percent:0;mso-height-percent:0;mso-wrap-distance-left:9pt;mso-wrap-distance-top:0;mso-wrap-distance-right:9pt;mso-wrap-distance-bottom:0;mso-position-horizontal:absolute;mso-position-horizontal-relative:text;mso-position-vertical:absolute;mso-position-vertical-relative:text;mso-width-percent:0;mso-height-percent:0;mso-width-relative:margin;mso-height-relative:margin;v-text-anchor:middle" o:gfxdata="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" filled="f" strokecolor="yellow" strokeweight="2pt"/>
+            </w:pict>
+          </mc:Fallback>
+        </mc:AlternateContent>
+      </w:r>
       <w:r>
         <w:rPr>
           <w:noProof/>
@@ -682,59 +885,6 @@
         </w:drawing>
       </w:r>
     </w:p>
-    <w:p>
-      <w:pPr>
-        <w:shd w:val="clear" w:color="auto" w:fill="FFFFFF"/>
-        <w:tabs>
-          <w:tab w:val="left" w:pos="916"/>
-          <w:tab w:val="left" w:pos="1832"/>
-          <w:tab w:val="left" w:pos="2748"/>
-          <w:tab w:val="left" w:pos="3664"/>
-          <w:tab w:val="left" w:pos="4580"/>
-          <w:tab w:val="left" w:pos="5496"/>
-          <w:tab w:val="left" w:pos="6412"/>
-          <w:tab w:val="left" w:pos="7328"/>
-          <w:tab w:val="left" w:pos="8244"/>
-          <w:tab w:val="left" w:pos="9160"/>
-          <w:tab w:val="left" w:pos="10076"/>
-          <w:tab w:val="left" w:pos="10992"/>
-          <w:tab w:val="left" w:pos="11908"/>
-          <w:tab w:val="left" w:pos="12824"/>
-          <w:tab w:val="left" w:pos="13740"/>
-          <w:tab w:val="left" w:pos="14656"/>
-        </w:tabs>
-        <w:wordWrap w:val="0"/>
-        <w:spacing w:after="0" w:line="187" w:lineRule="atLeast"/>
-        <w:rPr>
-          <w:rFonts w:ascii="Lucida Console" w:eastAsia="Times New Roman" w:hAnsi="Lucida Console" w:cs="Courier New"/>
-          <w:color w:val="000000"/>
-          <w:sz w:val="20"/>
-          <w:szCs w:val="20"/>
-          <w:lang w:eastAsia="es-ES"/>
-        </w:rPr>
-      </w:pPr>
-      <w:r>
-        <w:rPr>
-          <w:rFonts w:ascii="Lucida Console" w:eastAsia="Times New Roman" w:hAnsi="Lucida Console" w:cs="Courier New"/>
-          <w:color w:val="000000"/>
-          <w:sz w:val="20"/>
-          <w:szCs w:val="20"/>
-          <w:lang w:eastAsia="es-ES"/>
-        </w:rPr>
-        <w:t xml:space="preserve">Error: </w:t>
-      </w:r>
-      <w:r>
-        <w:rPr>
-          <w:rFonts w:ascii="Lucida Console" w:eastAsia="Times New Roman" w:hAnsi="Lucida Console" w:cs="Courier New"/>
-          <w:color w:val="000000"/>
-          <w:sz w:val="20"/>
-          <w:szCs w:val="20"/>
-          <w:lang w:eastAsia="es-ES"/>
-        </w:rPr>
-        <w:t>0.5306667</w:t>
-      </w:r>
-    </w:p>
-    <w:p/>
     <w:p>
       <w:pPr>
         <w:pStyle w:val="Ttulo"/>
@@ -788,85 +938,8 @@
       </w:r>
     </w:p>
     <w:p>
-      <w:pPr>
-        <w:shd w:val="clear" w:color="auto" w:fill="FFFFFF"/>
-        <w:tabs>
-          <w:tab w:val="left" w:pos="916"/>
-          <w:tab w:val="left" w:pos="1832"/>
-          <w:tab w:val="left" w:pos="2748"/>
-          <w:tab w:val="left" w:pos="3664"/>
-          <w:tab w:val="left" w:pos="4580"/>
-          <w:tab w:val="left" w:pos="5496"/>
-          <w:tab w:val="left" w:pos="6412"/>
-          <w:tab w:val="left" w:pos="7328"/>
-          <w:tab w:val="left" w:pos="8244"/>
-          <w:tab w:val="left" w:pos="9160"/>
-          <w:tab w:val="left" w:pos="10076"/>
-          <w:tab w:val="left" w:pos="10992"/>
-          <w:tab w:val="left" w:pos="11908"/>
-          <w:tab w:val="left" w:pos="12824"/>
-          <w:tab w:val="left" w:pos="13740"/>
-          <w:tab w:val="left" w:pos="14656"/>
-        </w:tabs>
-        <w:wordWrap w:val="0"/>
-        <w:spacing w:after="0" w:line="187" w:lineRule="atLeast"/>
-        <w:rPr>
-          <w:rFonts w:ascii="Lucida Console" w:eastAsia="Times New Roman" w:hAnsi="Lucida Console" w:cs="Courier New"/>
-          <w:color w:val="000000"/>
-          <w:sz w:val="20"/>
-          <w:szCs w:val="20"/>
-          <w:lang w:eastAsia="es-ES"/>
-        </w:rPr>
-      </w:pPr>
-      <w:r>
-        <w:rPr>
-          <w:rFonts w:ascii="Lucida Console" w:eastAsia="Times New Roman" w:hAnsi="Lucida Console" w:cs="Courier New"/>
-          <w:color w:val="000000"/>
-          <w:sz w:val="20"/>
-          <w:szCs w:val="20"/>
-          <w:lang w:eastAsia="es-ES"/>
-        </w:rPr>
-        <w:t xml:space="preserve">Error: </w:t>
-      </w:r>
-      <w:r>
-        <w:rPr>
-          <w:rFonts w:ascii="Lucida Console" w:eastAsia="Times New Roman" w:hAnsi="Lucida Console" w:cs="Courier New"/>
-          <w:color w:val="000000"/>
-          <w:sz w:val="20"/>
-          <w:szCs w:val="20"/>
-          <w:lang w:eastAsia="es-ES"/>
-        </w:rPr>
-        <w:t>0.4526667</w:t>
-      </w:r>
-    </w:p>
-    <w:p/>
-    <w:p>
-      <w:r>
-        <w:t xml:space="preserve">PAM </w:t>
-      </w:r>
-      <w:proofErr w:type="spellStart"/>
-      <w:r>
-        <w:t>Sepal</w:t>
-      </w:r>
-      <w:proofErr w:type="spellEnd"/>
-      <w:r>
-        <w:t xml:space="preserve"> Manhattan ha incluido valores en el </w:t>
-      </w:r>
-      <w:proofErr w:type="spellStart"/>
-      <w:r>
-        <w:t>cluster</w:t>
-      </w:r>
-      <w:proofErr w:type="spellEnd"/>
-      <w:r>
-        <w:t xml:space="preserve"> 1 (rojo) que quizá deberían estar en el </w:t>
-      </w:r>
-      <w:proofErr w:type="spellStart"/>
-      <w:r>
-        <w:t>cluster</w:t>
-      </w:r>
-      <w:proofErr w:type="spellEnd"/>
-      <w:r>
-        <w:t xml:space="preserve"> 2 (verde) y viceversa.</w:t>
+      <w:r>
+        <w:t>PAM Sepal Manhattan ha incluido valores en el cluster 1 (rojo) que quizá deberían estar en el cluster 2 (verde) y viceversa.</w:t>
       </w:r>
     </w:p>
     <w:p>
@@ -883,7 +956,13 @@
       <w:pPr>
         <w:pStyle w:val="Ttulo"/>
       </w:pPr>
-      <w:r>
+    </w:p>
+    <w:p>
+      <w:pPr>
+        <w:pStyle w:val="Ttulo"/>
+      </w:pPr>
+      <w:r>
+        <w:lastRenderedPageBreak/>
         <w:t>Resultados con</w:t>
       </w:r>
       <w:r>
@@ -896,6 +975,86 @@
         <w:shd w:val="clear" w:color="auto" w:fill="FFFFFF"/>
         <w:contextualSpacing/>
       </w:pPr>
+      <w:r>
+        <w:rPr>
+          <w:noProof/>
+        </w:rPr>
+        <mc:AlternateContent>
+          <mc:Choice Requires="wps">
+            <w:drawing>
+              <wp:anchor distT="0" distB="0" distL="114300" distR="114300" simplePos="0" relativeHeight="251657216" behindDoc="0" locked="0" layoutInCell="1" allowOverlap="1" wp14:anchorId="4F788AB3" wp14:editId="5E6DCB31">
+                <wp:simplePos x="0" y="0"/>
+                <wp:positionH relativeFrom="column">
+                  <wp:posOffset>710565</wp:posOffset>
+                </wp:positionH>
+                <wp:positionV relativeFrom="paragraph">
+                  <wp:posOffset>2426334</wp:posOffset>
+                </wp:positionV>
+                <wp:extent cx="609600" cy="466725"/>
+                <wp:effectExtent l="0" t="0" r="19050" b="28575"/>
+                <wp:wrapNone/>
+                <wp:docPr id="38" name="Elipse 38"/>
+                <wp:cNvGraphicFramePr/>
+                <a:graphic xmlns:a="http://schemas.openxmlformats.org/drawingml/2006/main">
+                  <a:graphicData uri="http://schemas.microsoft.com/office/word/2010/wordprocessingShape">
+                    <wps:wsp>
+                      <wps:cNvSpPr/>
+                      <wps:spPr>
+                        <a:xfrm>
+                          <a:off x="0" y="0"/>
+                          <a:ext cx="609600" cy="466725"/>
+                        </a:xfrm>
+                        <a:prstGeom prst="ellipse">
+                          <a:avLst/>
+                        </a:prstGeom>
+                        <a:noFill/>
+                        <a:ln>
+                          <a:solidFill>
+                            <a:srgbClr val="FFFF00"/>
+                          </a:solidFill>
+                        </a:ln>
+                      </wps:spPr>
+                      <wps:style>
+                        <a:lnRef idx="2">
+                          <a:schemeClr val="accent1">
+                            <a:shade val="50000"/>
+                          </a:schemeClr>
+                        </a:lnRef>
+                        <a:fillRef idx="1">
+                          <a:schemeClr val="accent1"/>
+                        </a:fillRef>
+                        <a:effectRef idx="0">
+                          <a:schemeClr val="accent1"/>
+                        </a:effectRef>
+                        <a:fontRef idx="minor">
+                          <a:schemeClr val="lt1"/>
+                        </a:fontRef>
+                      </wps:style>
+                      <wps:bodyPr rot="0" spcFirstLastPara="0" vertOverflow="overflow" horzOverflow="overflow" vert="horz" wrap="square" lIns="91440" tIns="45720" rIns="91440" bIns="45720" numCol="1" spcCol="0" rtlCol="0" fromWordArt="0" anchor="ctr" anchorCtr="0" forceAA="0" compatLnSpc="1">
+                        <a:prstTxWarp prst="textNoShape">
+                          <a:avLst/>
+                        </a:prstTxWarp>
+                        <a:noAutofit/>
+                      </wps:bodyPr>
+                    </wps:wsp>
+                  </a:graphicData>
+                </a:graphic>
+                <wp14:sizeRelH relativeFrom="margin">
+                  <wp14:pctWidth>0</wp14:pctWidth>
+                </wp14:sizeRelH>
+                <wp14:sizeRelV relativeFrom="margin">
+                  <wp14:pctHeight>0</wp14:pctHeight>
+                </wp14:sizeRelV>
+              </wp:anchor>
+            </w:drawing>
+          </mc:Choice>
+          <mc:Fallback>
+            <w:pict>
+              <v:oval w14:anchorId="335787BE" id="Elipse 38" o:spid="_x0000_s1026" style="position:absolute;margin-left:55.95pt;margin-top:191.05pt;width:48pt;height:36.75pt;z-index:251657216;visibility:visible;mso-wrap-style:square;mso-width-percent:0;mso-height-percent:0;mso-wrap-distance-left:9pt;mso-wrap-distance-top:0;mso-wrap-distance-right:9pt;mso-wrap-distance-bottom:0;mso-position-horizontal:absolute;mso-position-horizontal-relative:text;mso-position-vertical:absolute;mso-position-vertical-relative:text;mso-width-percent:0;mso-height-percent:0;mso-width-relative:margin;mso-height-relative:margin;v-text-anchor:middle" o:gfxdata="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" filled="f" strokecolor="yellow" strokeweight="2pt"/>
+            </w:pict>
+          </mc:Fallback>
+        </mc:AlternateContent>
+      </w:r>
       <w:r>
         <w:rPr>
           <w:noProof/>
@@ -939,28 +1098,6 @@
     </w:p>
     <w:p>
       <w:pPr>
-        <w:pStyle w:val="HTMLconformatoprevio"/>
-        <w:shd w:val="clear" w:color="auto" w:fill="FFFFFF"/>
-        <w:wordWrap w:val="0"/>
-        <w:spacing w:line="187" w:lineRule="atLeast"/>
-        <w:rPr>
-          <w:rFonts w:ascii="Lucida Console" w:hAnsi="Lucida Console"/>
-          <w:color w:val="000000"/>
-        </w:rPr>
-      </w:pPr>
-      <w:r>
-        <w:t xml:space="preserve">Error: </w:t>
-      </w:r>
-      <w:r>
-        <w:rPr>
-          <w:rFonts w:ascii="Lucida Console" w:hAnsi="Lucida Console"/>
-          <w:color w:val="000000"/>
-        </w:rPr>
-        <w:t>0.4144793</w:t>
-      </w:r>
-    </w:p>
-    <w:p>
-      <w:pPr>
         <w:tabs>
           <w:tab w:val="left" w:pos="1891"/>
         </w:tabs>
@@ -1019,28 +1156,6 @@
           <w:color w:val="000000"/>
         </w:rPr>
       </w:pPr>
-      <w:r>
-        <w:t xml:space="preserve">Error: </w:t>
-      </w:r>
-      <w:r>
-        <w:rPr>
-          <w:rFonts w:ascii="Lucida Console" w:hAnsi="Lucida Console"/>
-          <w:color w:val="000000"/>
-        </w:rPr>
-        <w:t>0.3685878</w:t>
-      </w:r>
-    </w:p>
-    <w:p>
-      <w:pPr>
-        <w:pStyle w:val="HTMLconformatoprevio"/>
-        <w:shd w:val="clear" w:color="auto" w:fill="FFFFFF"/>
-        <w:wordWrap w:val="0"/>
-        <w:spacing w:line="187" w:lineRule="atLeast"/>
-        <w:rPr>
-          <w:rFonts w:ascii="Lucida Console" w:hAnsi="Lucida Console"/>
-          <w:color w:val="000000"/>
-        </w:rPr>
-      </w:pPr>
     </w:p>
     <w:p>
       <w:pPr>
@@ -1147,28 +1262,6 @@
     </w:p>
     <w:p>
       <w:pPr>
-        <w:pStyle w:val="HTMLconformatoprevio"/>
-        <w:shd w:val="clear" w:color="auto" w:fill="FFFFFF"/>
-        <w:wordWrap w:val="0"/>
-        <w:spacing w:line="187" w:lineRule="atLeast"/>
-        <w:rPr>
-          <w:rFonts w:ascii="Lucida Console" w:hAnsi="Lucida Console"/>
-          <w:color w:val="000000"/>
-        </w:rPr>
-      </w:pPr>
-      <w:r>
-        <w:t xml:space="preserve">Error: </w:t>
-      </w:r>
-      <w:r>
-        <w:rPr>
-          <w:rFonts w:ascii="Lucida Console" w:hAnsi="Lucida Console"/>
-          <w:color w:val="000000"/>
-        </w:rPr>
-        <w:t>0.538</w:t>
-      </w:r>
-    </w:p>
-    <w:p>
-      <w:pPr>
         <w:tabs>
           <w:tab w:val="left" w:pos="1891"/>
         </w:tabs>
@@ -1218,58 +1311,6 @@
     </w:p>
     <w:p>
       <w:pPr>
-        <w:shd w:val="clear" w:color="auto" w:fill="FFFFFF"/>
-        <w:tabs>
-          <w:tab w:val="left" w:pos="916"/>
-          <w:tab w:val="left" w:pos="1832"/>
-          <w:tab w:val="left" w:pos="2748"/>
-          <w:tab w:val="left" w:pos="3664"/>
-          <w:tab w:val="left" w:pos="4580"/>
-          <w:tab w:val="left" w:pos="5496"/>
-          <w:tab w:val="left" w:pos="6412"/>
-          <w:tab w:val="left" w:pos="7328"/>
-          <w:tab w:val="left" w:pos="8244"/>
-          <w:tab w:val="left" w:pos="9160"/>
-          <w:tab w:val="left" w:pos="10076"/>
-          <w:tab w:val="left" w:pos="10992"/>
-          <w:tab w:val="left" w:pos="11908"/>
-          <w:tab w:val="left" w:pos="12824"/>
-          <w:tab w:val="left" w:pos="13740"/>
-          <w:tab w:val="left" w:pos="14656"/>
-        </w:tabs>
-        <w:wordWrap w:val="0"/>
-        <w:spacing w:after="0" w:line="187" w:lineRule="atLeast"/>
-        <w:rPr>
-          <w:rFonts w:ascii="Lucida Console" w:eastAsia="Times New Roman" w:hAnsi="Lucida Console" w:cs="Courier New"/>
-          <w:color w:val="000000"/>
-          <w:sz w:val="20"/>
-          <w:szCs w:val="20"/>
-          <w:lang w:eastAsia="es-ES"/>
-        </w:rPr>
-      </w:pPr>
-      <w:r>
-        <w:rPr>
-          <w:rFonts w:ascii="Lucida Console" w:eastAsia="Times New Roman" w:hAnsi="Lucida Console" w:cs="Courier New"/>
-          <w:color w:val="000000"/>
-          <w:sz w:val="20"/>
-          <w:szCs w:val="20"/>
-          <w:lang w:eastAsia="es-ES"/>
-        </w:rPr>
-        <w:t xml:space="preserve">Error: </w:t>
-      </w:r>
-      <w:r>
-        <w:rPr>
-          <w:rFonts w:ascii="Lucida Console" w:eastAsia="Times New Roman" w:hAnsi="Lucida Console" w:cs="Courier New"/>
-          <w:color w:val="000000"/>
-          <w:sz w:val="20"/>
-          <w:szCs w:val="20"/>
-          <w:lang w:eastAsia="es-ES"/>
-        </w:rPr>
-        <w:t>0.454</w:t>
-      </w:r>
-    </w:p>
-    <w:p>
-      <w:pPr>
         <w:tabs>
           <w:tab w:val="left" w:pos="1891"/>
         </w:tabs>
@@ -1278,85 +1319,38 @@
         <w:jc w:val="both"/>
       </w:pPr>
       <w:r>
+        <w:t xml:space="preserve">Tanto el algoritmo k-means como el PAM (algorito k-medoids) dividen el conjunto de datos en particiones y ambos intentan minimizar la distancia entre un punto y el </w:t>
+      </w:r>
+      <w:r>
+        <w:t>centro seleccionado</w:t>
+      </w:r>
+      <w:r>
+        <w:t xml:space="preserve"> (maximizando la similitud entre los puntos de un mismo cluster)</w:t>
+      </w:r>
+      <w:r>
+        <w:t>. La difere</w:t>
+      </w:r>
+      <w:r>
+        <w:t xml:space="preserve">ncia está en el tipo de puntos </w:t>
+      </w:r>
+      <w:r>
+        <w:t xml:space="preserve">que emplean como centros. Mientras que k-means trabaja con centros que son </w:t>
+      </w:r>
+      <w:r>
         <w:lastRenderedPageBreak/>
-        <w:t>Tanto el algoritmo k-</w:t>
-      </w:r>
-      <w:proofErr w:type="spellStart"/>
-      <w:r>
-        <w:t>means</w:t>
-      </w:r>
-      <w:proofErr w:type="spellEnd"/>
-      <w:r>
-        <w:t xml:space="preserve"> como el PAM (</w:t>
-      </w:r>
-      <w:proofErr w:type="spellStart"/>
-      <w:r>
-        <w:t>algorito</w:t>
-      </w:r>
-      <w:proofErr w:type="spellEnd"/>
-      <w:r>
-        <w:t xml:space="preserve"> k-</w:t>
-      </w:r>
-      <w:proofErr w:type="spellStart"/>
-      <w:r>
-        <w:t>medoids</w:t>
-      </w:r>
-      <w:proofErr w:type="spellEnd"/>
-      <w:r>
-        <w:t xml:space="preserve">) dividen el conjunto de datos en particiones y ambos intentan minimizar la distancia entre un punto y el </w:t>
-      </w:r>
-      <w:r>
-        <w:t>centro seleccionado</w:t>
-      </w:r>
-      <w:r>
-        <w:t xml:space="preserve"> (maximizando la similitud entre los puntos de un mismo </w:t>
-      </w:r>
-      <w:proofErr w:type="spellStart"/>
-      <w:r>
-        <w:t>cluster</w:t>
-      </w:r>
-      <w:proofErr w:type="spellEnd"/>
-      <w:r>
-        <w:t>)</w:t>
-      </w:r>
-      <w:r>
-        <w:t>. La difere</w:t>
-      </w:r>
-      <w:r>
-        <w:t xml:space="preserve">ncia está en el tipo de puntos </w:t>
-      </w:r>
-      <w:r>
-        <w:t>que emplean como centros. Mientras que k-</w:t>
-      </w:r>
-      <w:proofErr w:type="spellStart"/>
-      <w:r>
-        <w:t>means</w:t>
-      </w:r>
-      <w:proofErr w:type="spellEnd"/>
-      <w:r>
-        <w:t xml:space="preserve"> trabaja con centros que son resultado de una media (y que, por tanto, son “virtuales”, no existen realmente en el </w:t>
-      </w:r>
-      <w:proofErr w:type="spellStart"/>
-      <w:r>
-        <w:t>dataset</w:t>
-      </w:r>
-      <w:proofErr w:type="spellEnd"/>
-      <w:r>
-        <w:t xml:space="preserve">), </w:t>
+        <w:t xml:space="preserve">resultado de una media, </w:t>
       </w:r>
       <w:r>
         <w:t>los centros de PAM son los obje</w:t>
       </w:r>
       <w:r>
-        <w:t xml:space="preserve">tos más centrados en el clúster, lo que es la mediana (y son datos que existen en el </w:t>
-      </w:r>
-      <w:proofErr w:type="spellStart"/>
-      <w:r>
-        <w:t>dataset</w:t>
-      </w:r>
-      <w:proofErr w:type="spellEnd"/>
-      <w:r>
-        <w:t>).</w:t>
+        <w:t>tos más centrados en el c</w:t>
+      </w:r>
+      <w:r>
+        <w:t>lúster, lo que es la mediana (</w:t>
+      </w:r>
+      <w:r>
+        <w:t>son datos que existen en el dataset).</w:t>
       </w:r>
     </w:p>
     <w:p>
@@ -1388,29 +1382,19 @@
         <w:t xml:space="preserve">menos </w:t>
       </w:r>
       <w:r>
-        <w:t xml:space="preserve">sensible a los </w:t>
-      </w:r>
-      <w:proofErr w:type="spellStart"/>
-      <w:r>
-        <w:t>ou</w:t>
+        <w:t>sensible a los ou</w:t>
       </w:r>
       <w:r>
         <w:t>t</w:t>
       </w:r>
       <w:r>
-        <w:t>liers</w:t>
-      </w:r>
-      <w:proofErr w:type="spellEnd"/>
-      <w:r>
-        <w:t xml:space="preserve"> comparado con k-</w:t>
-      </w:r>
-      <w:proofErr w:type="spellStart"/>
-      <w:r>
-        <w:t>means</w:t>
-      </w:r>
-      <w:proofErr w:type="spellEnd"/>
-      <w:r>
-        <w:t xml:space="preserve"> porque usa medianas y minimiza las disimilitudes.</w:t>
+        <w:t>liers comparado con k-means porque usa medianas y minimiza las disimilitudes</w:t>
+      </w:r>
+      <w:r>
+        <w:t xml:space="preserve"> entre clusters</w:t>
+      </w:r>
+      <w:r>
+        <w:t>.</w:t>
       </w:r>
     </w:p>
     <w:p>
@@ -1422,26 +1406,6 @@
         <w:contextualSpacing/>
         <w:jc w:val="both"/>
       </w:pPr>
-      <w:r>
-        <w:t>K-</w:t>
-      </w:r>
-      <w:proofErr w:type="spellStart"/>
-      <w:r>
-        <w:t>means</w:t>
-      </w:r>
-      <w:proofErr w:type="spellEnd"/>
-      <w:r>
-        <w:t xml:space="preserve"> quiere minimizar la </w:t>
-      </w:r>
-      <w:r>
-        <w:rPr>
-          <w:b/>
-        </w:rPr>
-        <w:t>suma de cuadrados</w:t>
-      </w:r>
-      <w:r>
-        <w:t>.</w:t>
-      </w:r>
     </w:p>
     <w:p>
       <w:pPr>
@@ -1452,6 +1416,9 @@
         <w:contextualSpacing/>
         <w:jc w:val="both"/>
       </w:pPr>
+      <w:r>
+        <w:t>CLARA es una variación de PAM usada para datasets grandes.</w:t>
+      </w:r>
     </w:p>
     <w:p>
       <w:pPr>
@@ -1462,17 +1429,6 @@
         <w:contextualSpacing/>
         <w:jc w:val="both"/>
       </w:pPr>
-      <w:r>
-        <w:t xml:space="preserve">CLARA es una variación de PAM usada para </w:t>
-      </w:r>
-      <w:proofErr w:type="spellStart"/>
-      <w:r>
-        <w:t>datasets</w:t>
-      </w:r>
-      <w:proofErr w:type="spellEnd"/>
-      <w:r>
-        <w:t xml:space="preserve"> grandes.</w:t>
-      </w:r>
     </w:p>
     <w:p>
       <w:pPr>
@@ -1482,7 +1438,16 @@
         <w:spacing w:after="0" w:line="240" w:lineRule="auto"/>
         <w:contextualSpacing/>
         <w:jc w:val="both"/>
-      </w:pPr>
+        <w:rPr>
+          <w:b/>
+        </w:rPr>
+      </w:pPr>
+      <w:r>
+        <w:rPr>
+          <w:b/>
+        </w:rPr>
+        <w:t>Observaciones en las gráficas:</w:t>
+      </w:r>
     </w:p>
     <w:p>
       <w:pPr>
@@ -1494,13 +1459,136 @@
         <w:jc w:val="both"/>
       </w:pPr>
       <w:r>
-        <w:t xml:space="preserve">Cuando usamos la distancia Manhattan tanto en PAM como en CLARA los errores son mayores. Esto se puede deber a que la métrica sea </w:t>
+        <w:t xml:space="preserve">Cuando usamos la distancia Manhattan tanto en PAM como en CLARA los errores son mayores. </w:t>
+      </w:r>
+      <w:r>
+        <w:t>Creemos que e</w:t>
+      </w:r>
+      <w:r>
+        <w:t>sto se p</w:t>
+      </w:r>
+      <w:r>
+        <w:t>odría</w:t>
+      </w:r>
+      <w:r>
+        <w:t xml:space="preserve"> deber a que la métrica sea </w:t>
       </w:r>
       <w:r>
         <w:t>menos apropiada al tratar con valores continuos.</w:t>
       </w:r>
-      <w:bookmarkStart w:id="0" w:name="_GoBack"/>
-      <w:bookmarkEnd w:id="0"/>
+    </w:p>
+    <w:p>
+      <w:pPr>
+        <w:tabs>
+          <w:tab w:val="left" w:pos="1891"/>
+        </w:tabs>
+        <w:spacing w:after="0" w:line="240" w:lineRule="auto"/>
+        <w:contextualSpacing/>
+        <w:jc w:val="both"/>
+      </w:pPr>
+    </w:p>
+    <w:p>
+      <w:pPr>
+        <w:tabs>
+          <w:tab w:val="left" w:pos="1891"/>
+        </w:tabs>
+        <w:spacing w:after="0" w:line="240" w:lineRule="auto"/>
+        <w:contextualSpacing/>
+        <w:jc w:val="both"/>
+      </w:pPr>
+      <w:r>
+        <w:t xml:space="preserve">El hecho </w:t>
+      </w:r>
+      <w:r>
+        <w:t>que incluya outliers en clusters en los que no debería,</w:t>
+      </w:r>
+      <w:r>
+        <w:t xml:space="preserve"> </w:t>
+      </w:r>
+      <w:r>
+        <w:t>podría</w:t>
+      </w:r>
+      <w:r>
+        <w:t xml:space="preserve"> deberse a que no son suficientes iteraciones para tratar de mejorar el error. Si cogemos un centr</w:t>
+      </w:r>
+      <w:r>
+        <w:t>o de un grupo, y al calcular el error tenemos en cue</w:t>
+      </w:r>
+      <w:r>
+        <w:t>nta algún outlier, cuya distancia al centro es muy grande, aumentar</w:t>
+      </w:r>
+      <w:r>
+        <w:t>á mucho el resultado del cálculo</w:t>
+      </w:r>
+      <w:r>
+        <w:t>, y por lo tanto,</w:t>
+      </w:r>
+      <w:r>
+        <w:t xml:space="preserve"> lo más probable es que no mejoremos el error previo y</w:t>
+      </w:r>
+      <w:r>
+        <w:t xml:space="preserve"> perderemos una iteración.</w:t>
+      </w:r>
+    </w:p>
+    <w:p>
+      <w:pPr>
+        <w:tabs>
+          <w:tab w:val="left" w:pos="1891"/>
+        </w:tabs>
+        <w:spacing w:after="0" w:line="240" w:lineRule="auto"/>
+        <w:contextualSpacing/>
+        <w:jc w:val="both"/>
+      </w:pPr>
+    </w:p>
+    <w:p>
+      <w:pPr>
+        <w:tabs>
+          <w:tab w:val="left" w:pos="1891"/>
+        </w:tabs>
+        <w:spacing w:after="0" w:line="240" w:lineRule="auto"/>
+        <w:contextualSpacing/>
+        <w:jc w:val="both"/>
+      </w:pPr>
+      <w:r>
+        <w:t>Si el dataset tiene outliers, puede afectar al resultado del clustering desplazando los centros.</w:t>
+      </w:r>
+    </w:p>
+    <w:p>
+      <w:pPr>
+        <w:tabs>
+          <w:tab w:val="left" w:pos="1891"/>
+        </w:tabs>
+        <w:spacing w:after="0" w:line="240" w:lineRule="auto"/>
+        <w:contextualSpacing/>
+        <w:jc w:val="both"/>
+      </w:pPr>
+    </w:p>
+    <w:p>
+      <w:pPr>
+        <w:tabs>
+          <w:tab w:val="left" w:pos="1891"/>
+        </w:tabs>
+        <w:spacing w:after="0" w:line="240" w:lineRule="auto"/>
+        <w:contextualSpacing/>
+        <w:jc w:val="both"/>
+      </w:pPr>
+      <w:r>
+        <w:t xml:space="preserve">En CLARANS, los centros de los clusters 6 (verde) y 68 (azul) están posicionados bastante al margen del grupo, en vez de centrados. </w:t>
+      </w:r>
+      <w:r>
+        <w:t xml:space="preserve">Se nos ocurre </w:t>
+      </w:r>
+      <w:r>
+        <w:t xml:space="preserve">que esto </w:t>
+      </w:r>
+      <w:r>
+        <w:t>podría</w:t>
+      </w:r>
+      <w:bookmarkStart w:id="1" w:name="_GoBack"/>
+      <w:bookmarkEnd w:id="1"/>
+      <w:r>
+        <w:t xml:space="preserve"> depender de las instancias que se hayan seleccionado aleatoriamente al principio y el número de veces que haya mejorado el error. Por ejemplo, si los centros aleatorios iniciales han “caído” en el margen de los grupos y, en el peor caso, no hemos mejorado ninguna vez, el algoritmo acaba con los centros en el margen, sin cambiar.</w:t>
+      </w:r>
     </w:p>
     <w:sectPr>
       <w:footerReference w:type="default" r:id="rId18"/>

</xml_diff>